<commit_message>
seguridad tema 5 full
</commit_message>
<xml_diff>
--- a/Seguridad/Seguridad - Tema 5.docx
+++ b/Seguridad/Seguridad - Tema 5.docx
@@ -202,6 +202,514 @@
     </w:p>
     <w:p>
       <w:pPr>
+        <w:jc w:val="both"/>
+        <w:rPr>
+          <w:b/>
+          <w:bCs/>
+          <w:u w:val="single"/>
+        </w:rPr>
+      </w:pPr>
+      <w:r>
+        <w:rPr>
+          <w:b/>
+          <w:bCs/>
+          <w:u w:val="single"/>
+        </w:rPr>
+        <w:t>Clasificación de atacantes por su actividad:</w:t>
+      </w:r>
+    </w:p>
+    <w:p>
+      <w:pPr>
+        <w:pStyle w:val="Prrafodelista"/>
+        <w:numPr>
+          <w:ilvl w:val="0"/>
+          <w:numId w:val="6"/>
+        </w:numPr>
+        <w:jc w:val="both"/>
+      </w:pPr>
+      <w:r>
+        <w:t>Hacker: experto en seguridad informática que conoce en profundidad los sistemas de cifrado y como aprovecharse de vulnerabilidades de seguridad. Los hackers contratados por empresas para reforzar su seguridad se conocen como hackers de sombrero blanco.</w:t>
+      </w:r>
+    </w:p>
+    <w:p>
+      <w:pPr>
+        <w:pStyle w:val="Prrafodelista"/>
+        <w:numPr>
+          <w:ilvl w:val="0"/>
+          <w:numId w:val="6"/>
+        </w:numPr>
+        <w:jc w:val="both"/>
+      </w:pPr>
+      <w:r>
+        <w:t>Cracker: experto en programación cuya finalidad es atacar sistemas y destruirlos</w:t>
+      </w:r>
+    </w:p>
+    <w:p>
+      <w:pPr>
+        <w:pStyle w:val="Prrafodelista"/>
+        <w:numPr>
+          <w:ilvl w:val="0"/>
+          <w:numId w:val="6"/>
+        </w:numPr>
+        <w:jc w:val="both"/>
+      </w:pPr>
+      <w:r>
+        <w:t>Bucanero: comerciante ilegal de la red. Utiliza sus amplios conocimientos en negocios para realizar fraudes.</w:t>
+      </w:r>
+    </w:p>
+    <w:p>
+      <w:pPr>
+        <w:pStyle w:val="Prrafodelista"/>
+        <w:numPr>
+          <w:ilvl w:val="0"/>
+          <w:numId w:val="6"/>
+        </w:numPr>
+        <w:jc w:val="both"/>
+      </w:pPr>
+      <w:proofErr w:type="spellStart"/>
+      <w:r>
+        <w:t>Lammer</w:t>
+      </w:r>
+      <w:proofErr w:type="spellEnd"/>
+      <w:r>
+        <w:t xml:space="preserve">: persona que desea convertirse en un hacker, pero posee pocos conocimientos. Utiliza programas creados por otros los cuales no dominan a la perfección. Los principiantes en la materia reciben el nombre de </w:t>
+      </w:r>
+      <w:proofErr w:type="spellStart"/>
+      <w:r>
+        <w:t>newbie</w:t>
+      </w:r>
+      <w:proofErr w:type="spellEnd"/>
+    </w:p>
+    <w:p>
+      <w:pPr>
+        <w:pStyle w:val="Prrafodelista"/>
+        <w:numPr>
+          <w:ilvl w:val="0"/>
+          <w:numId w:val="6"/>
+        </w:numPr>
+        <w:jc w:val="both"/>
+      </w:pPr>
+      <w:proofErr w:type="spellStart"/>
+      <w:r>
+        <w:t>Copyhacker</w:t>
+      </w:r>
+      <w:proofErr w:type="spellEnd"/>
+      <w:r>
+        <w:t>: falsificador de hardware, su motivación es simplemente económica</w:t>
+      </w:r>
+    </w:p>
+    <w:p>
+      <w:pPr>
+        <w:pStyle w:val="Prrafodelista"/>
+        <w:numPr>
+          <w:ilvl w:val="0"/>
+          <w:numId w:val="6"/>
+        </w:numPr>
+        <w:jc w:val="both"/>
+      </w:pPr>
+      <w:proofErr w:type="spellStart"/>
+      <w:r>
+        <w:t>Phreaker</w:t>
+      </w:r>
+      <w:proofErr w:type="spellEnd"/>
+      <w:r>
+        <w:t>: elevados conocimientos de telefonía para realizar actividades ilegales</w:t>
+      </w:r>
+    </w:p>
+    <w:p>
+      <w:pPr>
+        <w:pStyle w:val="Prrafodelista"/>
+        <w:numPr>
+          <w:ilvl w:val="0"/>
+          <w:numId w:val="6"/>
+        </w:numPr>
+        <w:jc w:val="both"/>
+      </w:pPr>
+      <w:proofErr w:type="spellStart"/>
+      <w:r>
+        <w:t>Kiddie</w:t>
+      </w:r>
+      <w:proofErr w:type="spellEnd"/>
+      <w:r>
+        <w:t>: usuario con bajos conocimientos que descarga y ejecuta cualquier programa, infectando su equipo y los de la red</w:t>
+      </w:r>
+    </w:p>
+    <w:p>
+      <w:pPr>
+        <w:jc w:val="both"/>
+        <w:rPr>
+          <w:b/>
+          <w:bCs/>
+          <w:u w:val="single"/>
+        </w:rPr>
+      </w:pPr>
+      <w:r>
+        <w:rPr>
+          <w:b/>
+          <w:bCs/>
+          <w:u w:val="single"/>
+        </w:rPr>
+        <w:t>Clasificación de atacantes según su objetivo:</w:t>
+      </w:r>
+    </w:p>
+    <w:p>
+      <w:pPr>
+        <w:pStyle w:val="Prrafodelista"/>
+        <w:numPr>
+          <w:ilvl w:val="0"/>
+          <w:numId w:val="6"/>
+        </w:numPr>
+        <w:jc w:val="both"/>
+      </w:pPr>
+      <w:proofErr w:type="spellStart"/>
+      <w:r>
+        <w:t>Sniffers</w:t>
+      </w:r>
+      <w:proofErr w:type="spellEnd"/>
+      <w:r>
+        <w:t>: escuchar el trafico de la red para descifrar los mensajes</w:t>
+      </w:r>
+    </w:p>
+    <w:p>
+      <w:pPr>
+        <w:pStyle w:val="Prrafodelista"/>
+        <w:numPr>
+          <w:ilvl w:val="0"/>
+          <w:numId w:val="6"/>
+        </w:numPr>
+        <w:jc w:val="both"/>
+      </w:pPr>
+      <w:proofErr w:type="spellStart"/>
+      <w:r>
+        <w:t>Spammers</w:t>
+      </w:r>
+      <w:proofErr w:type="spellEnd"/>
+      <w:r>
+        <w:t>: envío masivo de correo no solicitado que colapsa buzones y servidores</w:t>
+      </w:r>
+    </w:p>
+    <w:p>
+      <w:pPr>
+        <w:pStyle w:val="Prrafodelista"/>
+        <w:numPr>
+          <w:ilvl w:val="0"/>
+          <w:numId w:val="6"/>
+        </w:numPr>
+        <w:jc w:val="both"/>
+      </w:pPr>
+      <w:r>
+        <w:t>Programadores de malware: expertos en programación que construyen virus.</w:t>
+      </w:r>
+    </w:p>
+    <w:p>
+      <w:pPr>
+        <w:pStyle w:val="Prrafodelista"/>
+        <w:numPr>
+          <w:ilvl w:val="0"/>
+          <w:numId w:val="6"/>
+        </w:numPr>
+        <w:jc w:val="both"/>
+      </w:pPr>
+      <w:r>
+        <w:t xml:space="preserve">Personal interno a la organización: empleados que por </w:t>
+      </w:r>
+      <w:r>
+        <w:t>despiste</w:t>
+      </w:r>
+      <w:r>
+        <w:t xml:space="preserve"> o malicio causan </w:t>
+      </w:r>
+      <w:r>
+        <w:t>daños</w:t>
+      </w:r>
+      <w:r>
+        <w:t xml:space="preserve"> a la empresa</w:t>
+      </w:r>
+    </w:p>
+    <w:p>
+      <w:pPr>
+        <w:pStyle w:val="Prrafodelista"/>
+        <w:numPr>
+          <w:ilvl w:val="0"/>
+          <w:numId w:val="6"/>
+        </w:numPr>
+        <w:jc w:val="both"/>
+      </w:pPr>
+      <w:r>
+        <w:t>Antiguos empleados: aprovechan sus cuentas no canceladas para atacar a su antigua empresa</w:t>
+      </w:r>
+    </w:p>
+    <w:p>
+      <w:pPr>
+        <w:pStyle w:val="Prrafodelista"/>
+        <w:numPr>
+          <w:ilvl w:val="0"/>
+          <w:numId w:val="6"/>
+        </w:numPr>
+        <w:jc w:val="both"/>
+      </w:pPr>
+      <w:r>
+        <w:t>Intrusos remunerados: expertos en informática para sabotear una empresa desde dentro</w:t>
+      </w:r>
+    </w:p>
+    <w:p>
+      <w:pPr>
+        <w:jc w:val="both"/>
+        <w:rPr>
+          <w:b/>
+          <w:bCs/>
+          <w:u w:val="single"/>
+        </w:rPr>
+      </w:pPr>
+      <w:r>
+        <w:rPr>
+          <w:b/>
+          <w:bCs/>
+          <w:u w:val="single"/>
+        </w:rPr>
+        <w:t>La motivación del atacante</w:t>
+      </w:r>
+    </w:p>
+    <w:p>
+      <w:pPr>
+        <w:pStyle w:val="Prrafodelista"/>
+        <w:numPr>
+          <w:ilvl w:val="0"/>
+          <w:numId w:val="6"/>
+        </w:numPr>
+        <w:jc w:val="both"/>
+      </w:pPr>
+      <w:r>
+        <w:t>Motivos económicos</w:t>
+      </w:r>
+    </w:p>
+    <w:p>
+      <w:pPr>
+        <w:pStyle w:val="Prrafodelista"/>
+        <w:numPr>
+          <w:ilvl w:val="0"/>
+          <w:numId w:val="6"/>
+        </w:numPr>
+        <w:jc w:val="both"/>
+      </w:pPr>
+      <w:r>
+        <w:t>Ideología (terrorismo)</w:t>
+      </w:r>
+    </w:p>
+    <w:p>
+      <w:pPr>
+        <w:pStyle w:val="Prrafodelista"/>
+        <w:numPr>
+          <w:ilvl w:val="0"/>
+          <w:numId w:val="6"/>
+        </w:numPr>
+        <w:jc w:val="both"/>
+      </w:pPr>
+      <w:r>
+        <w:t>Compromisos con ciertas personas o empresas</w:t>
+      </w:r>
+    </w:p>
+    <w:p>
+      <w:pPr>
+        <w:pStyle w:val="Prrafodelista"/>
+        <w:numPr>
+          <w:ilvl w:val="0"/>
+          <w:numId w:val="6"/>
+        </w:numPr>
+        <w:jc w:val="both"/>
+      </w:pPr>
+      <w:r>
+        <w:t>Reconocimiento social y autorrealización</w:t>
+      </w:r>
+    </w:p>
+    <w:p>
+      <w:pPr>
+        <w:pStyle w:val="Prrafodelista"/>
+        <w:numPr>
+          <w:ilvl w:val="0"/>
+          <w:numId w:val="6"/>
+        </w:numPr>
+        <w:jc w:val="both"/>
+      </w:pPr>
+      <w:r>
+        <w:t>Diversión</w:t>
+      </w:r>
+    </w:p>
+    <w:p>
+      <w:pPr>
+        <w:jc w:val="both"/>
+        <w:rPr>
+          <w:b/>
+          <w:bCs/>
+          <w:u w:val="single"/>
+        </w:rPr>
+      </w:pPr>
+      <w:r>
+        <w:rPr>
+          <w:b/>
+          <w:bCs/>
+          <w:u w:val="single"/>
+        </w:rPr>
+        <w:t>Riesgos asociados con las personas</w:t>
+      </w:r>
+    </w:p>
+    <w:p>
+      <w:pPr>
+        <w:jc w:val="both"/>
+      </w:pPr>
+      <w:r>
+        <w:t xml:space="preserve">La </w:t>
+      </w:r>
+      <w:r>
+        <w:t>ignorancia</w:t>
+      </w:r>
+      <w:r>
+        <w:t xml:space="preserve"> de los usuarios es el mayor </w:t>
+      </w:r>
+      <w:r>
+        <w:t>peligro,</w:t>
+      </w:r>
+      <w:r>
+        <w:t xml:space="preserve"> pero se puede combatir con formación</w:t>
+      </w:r>
+      <w:r>
+        <w:t>. También existen otros peligros:</w:t>
+      </w:r>
+    </w:p>
+    <w:p>
+      <w:pPr>
+        <w:pStyle w:val="Prrafodelista"/>
+        <w:numPr>
+          <w:ilvl w:val="0"/>
+          <w:numId w:val="6"/>
+        </w:numPr>
+        <w:jc w:val="both"/>
+      </w:pPr>
+      <w:r>
+        <w:t>Atacantes que utilizan ingeniería social para averiguar contraseñas</w:t>
+      </w:r>
+    </w:p>
+    <w:p>
+      <w:pPr>
+        <w:pStyle w:val="Prrafodelista"/>
+        <w:numPr>
+          <w:ilvl w:val="0"/>
+          <w:numId w:val="6"/>
+        </w:numPr>
+        <w:jc w:val="both"/>
+      </w:pPr>
+      <w:r>
+        <w:t>Configuración incorrecta de las cuentas (o no eliminarlas cuando ya no están en uso)</w:t>
+      </w:r>
+    </w:p>
+    <w:p>
+      <w:pPr>
+        <w:pStyle w:val="Prrafodelista"/>
+        <w:numPr>
+          <w:ilvl w:val="0"/>
+          <w:numId w:val="6"/>
+        </w:numPr>
+        <w:jc w:val="both"/>
+      </w:pPr>
+      <w:r>
+        <w:t>Incumplimiento de las políticas de seguridad</w:t>
+      </w:r>
+    </w:p>
+    <w:p>
+      <w:pPr>
+        <w:pStyle w:val="Prrafodelista"/>
+        <w:numPr>
+          <w:ilvl w:val="0"/>
+          <w:numId w:val="6"/>
+        </w:numPr>
+        <w:jc w:val="both"/>
+      </w:pPr>
+      <w:r>
+        <w:t>Errores en la documentación y su comunicación a los usuarios.</w:t>
+      </w:r>
+    </w:p>
+    <w:p>
+      <w:pPr>
+        <w:pStyle w:val="Prrafodelista"/>
+        <w:numPr>
+          <w:ilvl w:val="0"/>
+          <w:numId w:val="6"/>
+        </w:numPr>
+        <w:jc w:val="both"/>
+      </w:pPr>
+      <w:r>
+        <w:t>Empleados descontentos</w:t>
+      </w:r>
+    </w:p>
+    <w:p>
+      <w:pPr>
+        <w:pStyle w:val="Prrafodelista"/>
+        <w:numPr>
+          <w:ilvl w:val="0"/>
+          <w:numId w:val="6"/>
+        </w:numPr>
+        <w:jc w:val="both"/>
+      </w:pPr>
+      <w:r>
+        <w:t>Equipos erráticos no controlados</w:t>
+      </w:r>
+    </w:p>
+    <w:p>
+      <w:pPr>
+        <w:pStyle w:val="Prrafodelista"/>
+        <w:numPr>
+          <w:ilvl w:val="0"/>
+          <w:numId w:val="6"/>
+        </w:numPr>
+        <w:jc w:val="both"/>
+      </w:pPr>
+      <w:r>
+        <w:lastRenderedPageBreak/>
+        <w:t>Contraseñas inseguras</w:t>
+      </w:r>
+    </w:p>
+    <w:p>
+      <w:pPr>
+        <w:pStyle w:val="Prrafodelista"/>
+        <w:numPr>
+          <w:ilvl w:val="0"/>
+          <w:numId w:val="6"/>
+        </w:numPr>
+        <w:jc w:val="both"/>
+      </w:pPr>
+      <w:r>
+        <w:t>Usuarios que habilitan puertas traseras</w:t>
+      </w:r>
+    </w:p>
+    <w:p>
+      <w:pPr>
+        <w:pStyle w:val="Prrafodelista"/>
+        <w:numPr>
+          <w:ilvl w:val="0"/>
+          <w:numId w:val="6"/>
+        </w:numPr>
+        <w:jc w:val="both"/>
+      </w:pPr>
+      <w:r>
+        <w:t>No desechar bien los medios de almacenamiento</w:t>
+      </w:r>
+    </w:p>
+    <w:p>
+      <w:pPr>
+        <w:pStyle w:val="Prrafodelista"/>
+        <w:numPr>
+          <w:ilvl w:val="0"/>
+          <w:numId w:val="6"/>
+        </w:numPr>
+        <w:jc w:val="both"/>
+      </w:pPr>
+      <w:r>
+        <w:t>Contraseñas escritas en papel</w:t>
+      </w:r>
+    </w:p>
+    <w:p/>
+    <w:p>
+      <w:pPr>
         <w:pStyle w:val="Prrafodelista"/>
         <w:numPr>
           <w:ilvl w:val="1"/>
@@ -583,6 +1091,152 @@
       </w:pPr>
       <w:r>
         <w:t>Los atacantes utilizan herramientas apropiadas y de última generación para realizar los ataques y usualmente tienen altos conocimientos en ocultación, suplantación y criptografía.</w:t>
+      </w:r>
+      <w:r>
+        <w:t xml:space="preserve"> Herramientas más comunes:</w:t>
+      </w:r>
+    </w:p>
+    <w:p>
+      <w:pPr>
+        <w:pStyle w:val="Prrafodelista"/>
+        <w:numPr>
+          <w:ilvl w:val="0"/>
+          <w:numId w:val="4"/>
+        </w:numPr>
+        <w:jc w:val="both"/>
+      </w:pPr>
+      <w:r>
+        <w:t>Escáneres de puertos: detectar los servicios instalados en un sistema local o remoto</w:t>
+      </w:r>
+    </w:p>
+    <w:p>
+      <w:pPr>
+        <w:pStyle w:val="Prrafodelista"/>
+        <w:numPr>
+          <w:ilvl w:val="0"/>
+          <w:numId w:val="4"/>
+        </w:numPr>
+        <w:jc w:val="both"/>
+      </w:pPr>
+      <w:proofErr w:type="spellStart"/>
+      <w:r>
+        <w:t>Sniffers</w:t>
+      </w:r>
+      <w:proofErr w:type="spellEnd"/>
+      <w:r>
+        <w:t>: programas que escuchan la red para capturar los paquetes que circulan por ella</w:t>
+      </w:r>
+    </w:p>
+    <w:p>
+      <w:pPr>
+        <w:pStyle w:val="Prrafodelista"/>
+        <w:numPr>
+          <w:ilvl w:val="0"/>
+          <w:numId w:val="4"/>
+        </w:numPr>
+        <w:jc w:val="both"/>
+      </w:pPr>
+      <w:proofErr w:type="spellStart"/>
+      <w:r>
+        <w:t>Exploits</w:t>
+      </w:r>
+      <w:proofErr w:type="spellEnd"/>
+      <w:r>
+        <w:t>: programas que se aprovechan de vulnerabilidades en los sistemas</w:t>
+      </w:r>
+    </w:p>
+    <w:p>
+      <w:pPr>
+        <w:pStyle w:val="Prrafodelista"/>
+        <w:numPr>
+          <w:ilvl w:val="0"/>
+          <w:numId w:val="4"/>
+        </w:numPr>
+        <w:jc w:val="both"/>
+      </w:pPr>
+      <w:proofErr w:type="spellStart"/>
+      <w:r>
+        <w:t>Backdoors</w:t>
+      </w:r>
+      <w:proofErr w:type="spellEnd"/>
+      <w:r>
+        <w:t>: aplicaciones que permiten abrir agujeros de seguridad, dejando puertos abiertos</w:t>
+      </w:r>
+    </w:p>
+    <w:p>
+      <w:pPr>
+        <w:pStyle w:val="Prrafodelista"/>
+        <w:numPr>
+          <w:ilvl w:val="0"/>
+          <w:numId w:val="4"/>
+        </w:numPr>
+        <w:jc w:val="both"/>
+      </w:pPr>
+      <w:proofErr w:type="spellStart"/>
+      <w:r>
+        <w:t>Rootkits</w:t>
+      </w:r>
+      <w:proofErr w:type="spellEnd"/>
+      <w:r>
+        <w:t>:</w:t>
+      </w:r>
+      <w:r>
+        <w:t xml:space="preserve"> tener privilegios de administrador y</w:t>
+      </w:r>
+      <w:r>
+        <w:t xml:space="preserve"> ocultar malware con e</w:t>
+      </w:r>
+      <w:r>
+        <w:t>l fin de despistar los sistemas de seguridad</w:t>
+      </w:r>
+    </w:p>
+    <w:p>
+      <w:pPr>
+        <w:pStyle w:val="Prrafodelista"/>
+        <w:numPr>
+          <w:ilvl w:val="0"/>
+          <w:numId w:val="4"/>
+        </w:numPr>
+        <w:jc w:val="both"/>
+      </w:pPr>
+      <w:proofErr w:type="spellStart"/>
+      <w:r>
+        <w:t>Auto-rooters</w:t>
+      </w:r>
+      <w:proofErr w:type="spellEnd"/>
+      <w:r>
+        <w:t>: herramientas para automatizar ataques</w:t>
+      </w:r>
+    </w:p>
+    <w:p>
+      <w:pPr>
+        <w:pStyle w:val="Prrafodelista"/>
+        <w:numPr>
+          <w:ilvl w:val="0"/>
+          <w:numId w:val="4"/>
+        </w:numPr>
+        <w:jc w:val="both"/>
+      </w:pPr>
+      <w:proofErr w:type="spellStart"/>
+      <w:r>
+        <w:t>Password</w:t>
+      </w:r>
+      <w:proofErr w:type="spellEnd"/>
+      <w:r>
+        <w:t>-crackers: aplicaciones que permiten averiguar las contraseñas gracias a diccionario o fuerza bruta.</w:t>
+      </w:r>
+    </w:p>
+    <w:p>
+      <w:pPr>
+        <w:pStyle w:val="Prrafodelista"/>
+        <w:numPr>
+          <w:ilvl w:val="0"/>
+          <w:numId w:val="4"/>
+        </w:numPr>
+        <w:jc w:val="both"/>
+      </w:pPr>
+      <w:r>
+        <w:t>Generadores de malware: aplicaciones que generan virus u otro tipo de malware</w:t>
       </w:r>
     </w:p>
     <w:p>
@@ -972,6 +1626,107 @@
       </w:r>
     </w:p>
     <w:p>
+      <w:r>
+        <w:t>Para diseñar un sistema de acceso seguro a las instalaciones hay que plantearse las siguientes cuestiones</w:t>
+      </w:r>
+    </w:p>
+    <w:p>
+      <w:pPr>
+        <w:pStyle w:val="Prrafodelista"/>
+        <w:numPr>
+          <w:ilvl w:val="0"/>
+          <w:numId w:val="4"/>
+        </w:numPr>
+      </w:pPr>
+      <w:r>
+        <w:t>¿Qué salas deben ser protegidas y qué salas tiene sistemas críticos?</w:t>
+      </w:r>
+    </w:p>
+    <w:p>
+      <w:pPr>
+        <w:pStyle w:val="Prrafodelista"/>
+        <w:numPr>
+          <w:ilvl w:val="0"/>
+          <w:numId w:val="4"/>
+        </w:numPr>
+      </w:pPr>
+      <w:r>
+        <w:t>¿Qué formas de acceso tiene un intruso?</w:t>
+      </w:r>
+    </w:p>
+    <w:p>
+      <w:pPr>
+        <w:pStyle w:val="Prrafodelista"/>
+        <w:numPr>
+          <w:ilvl w:val="0"/>
+          <w:numId w:val="4"/>
+        </w:numPr>
+      </w:pPr>
+      <w:r>
+        <w:t>Definir los horarios para cada usuario</w:t>
+      </w:r>
+    </w:p>
+    <w:p>
+      <w:pPr>
+        <w:pStyle w:val="Prrafodelista"/>
+        <w:numPr>
+          <w:ilvl w:val="0"/>
+          <w:numId w:val="4"/>
+        </w:numPr>
+      </w:pPr>
+      <w:r>
+        <w:t>Instrucción de los empleados sobre el sistema de acceso</w:t>
+      </w:r>
+    </w:p>
+    <w:p>
+      <w:pPr>
+        <w:pStyle w:val="Prrafodelista"/>
+        <w:numPr>
+          <w:ilvl w:val="0"/>
+          <w:numId w:val="4"/>
+        </w:numPr>
+      </w:pPr>
+      <w:r>
+        <w:t>Métodos de autenticación permitidos por la organización</w:t>
+      </w:r>
+    </w:p>
+    <w:p>
+      <w:pPr>
+        <w:pStyle w:val="Prrafodelista"/>
+        <w:numPr>
+          <w:ilvl w:val="0"/>
+          <w:numId w:val="4"/>
+        </w:numPr>
+      </w:pPr>
+      <w:r>
+        <w:t>Auditorías del sistema de seguridad</w:t>
+      </w:r>
+    </w:p>
+    <w:p>
+      <w:pPr>
+        <w:pStyle w:val="Prrafodelista"/>
+        <w:numPr>
+          <w:ilvl w:val="0"/>
+          <w:numId w:val="4"/>
+        </w:numPr>
+      </w:pPr>
+      <w:r>
+        <w:t>Cambio frecuente en las contraseñas</w:t>
+      </w:r>
+    </w:p>
+    <w:p>
+      <w:pPr>
+        <w:pStyle w:val="Prrafodelista"/>
+        <w:numPr>
+          <w:ilvl w:val="0"/>
+          <w:numId w:val="4"/>
+        </w:numPr>
+      </w:pPr>
+      <w:r>
+        <w:t>Creación de un plan de seguridad y de respuesta</w:t>
+      </w:r>
+    </w:p>
+    <w:p>
       <w:pPr>
         <w:jc w:val="both"/>
       </w:pPr>
@@ -1342,19 +2097,6 @@
       <w:r>
         <w:t>También es importante mantener actualizado el firmware del HW, periféricos y la BIOS</w:t>
       </w:r>
-    </w:p>
-    <w:p>
-      <w:pPr>
-        <w:jc w:val="both"/>
-      </w:pPr>
-      <w:r>
-        <w:t>Las actualizaciones siempre las deberá hacer el administrador, teniendo en cuenta que no interfiera con el antivirus</w:t>
-      </w:r>
-    </w:p>
-    <w:p>
-      <w:pPr>
-        <w:jc w:val="both"/>
-      </w:pPr>
     </w:p>
     <w:p>
       <w:pPr>
@@ -1368,6 +2110,9 @@
         </w:rPr>
       </w:pPr>
       <w:r>
+        <w:t>Las actualizaciones siempre las deberá hacer el administrador, teniendo en cuenta que no interfiera con el antivirus</w:t>
+      </w:r>
+      <w:r>
         <w:rPr>
           <w:b/>
           <w:bCs/>
@@ -1541,13 +2286,26 @@
         <w:jc w:val="both"/>
       </w:pPr>
       <w:r>
-        <w:t xml:space="preserve">Deshabilitar las cuentas </w:t>
-      </w:r>
-      <w:r>
-        <w:t>des</w:t>
-      </w:r>
-      <w:r>
-        <w:t>conocidas.</w:t>
+        <w:t>Deshabilitar las cuentas conocidas</w:t>
+      </w:r>
+      <w:r>
+        <w:t xml:space="preserve">: cuentas creadas por defecto por el SO, deben ser eliminadas o renombradas para que un atacante no las pueda encontrar (cuenta </w:t>
+      </w:r>
+      <w:proofErr w:type="spellStart"/>
+      <w:r>
+        <w:t>admin</w:t>
+      </w:r>
+      <w:proofErr w:type="spellEnd"/>
+      <w:r>
+        <w:t xml:space="preserve">, root, o </w:t>
+      </w:r>
+      <w:proofErr w:type="spellStart"/>
+      <w:r>
+        <w:t>guest</w:t>
+      </w:r>
+      <w:proofErr w:type="spellEnd"/>
+      <w:r>
+        <w:t>)</w:t>
       </w:r>
     </w:p>
     <w:p>
@@ -1570,6 +2328,17 @@
       <w:r>
         <w:t xml:space="preserve"> de los usuarios</w:t>
       </w:r>
+      <w:r>
+        <w:t xml:space="preserve">: horarios de uso, tiempo máximo de uso por día, restringir el uso solo a ciertas </w:t>
+      </w:r>
+      <w:proofErr w:type="spellStart"/>
+      <w:r>
+        <w:t>IPs</w:t>
+      </w:r>
+      <w:proofErr w:type="spellEnd"/>
+      <w:r>
+        <w:t xml:space="preserve"> y establecer un numero máximo de intentos fallidos en el inicio de sesión</w:t>
+      </w:r>
     </w:p>
     <w:p>
       <w:pPr>
@@ -1582,6 +2351,25 @@
       </w:pPr>
       <w:r>
         <w:t>Política de contraseñas para el usuario</w:t>
+      </w:r>
+      <w:r>
+        <w:t>: largas y complejas, cambios frecuentes.</w:t>
+      </w:r>
+    </w:p>
+    <w:p>
+      <w:pPr>
+        <w:pStyle w:val="Prrafodelista"/>
+        <w:numPr>
+          <w:ilvl w:val="0"/>
+          <w:numId w:val="4"/>
+        </w:numPr>
+        <w:jc w:val="both"/>
+      </w:pPr>
+      <w:r>
+        <w:t xml:space="preserve">Otros medios de control de acceso: </w:t>
+      </w:r>
+      <w:r>
+        <w:t xml:space="preserve">tarjetas inteligentes (utilizan técnicas criptográficas), sistemas biométricos… </w:t>
       </w:r>
     </w:p>
     <w:p>
@@ -1757,11 +2545,6 @@
       <w:r>
         <w:t>El objetivo principal del malware es la denegación del servicio y la obtención de privilegios de administrador</w:t>
       </w:r>
-    </w:p>
-    <w:p>
-      <w:pPr>
-        <w:jc w:val="both"/>
-      </w:pPr>
       <w:r>
         <w:br w:type="page"/>
       </w:r>
@@ -1991,8 +2774,1135 @@
     </w:p>
     <w:p>
       <w:pPr>
-        <w:jc w:val="both"/>
-      </w:pPr>
+        <w:pStyle w:val="Prrafodelista"/>
+        <w:numPr>
+          <w:ilvl w:val="0"/>
+          <w:numId w:val="1"/>
+        </w:numPr>
+        <w:jc w:val="both"/>
+        <w:rPr>
+          <w:sz w:val="28"/>
+          <w:szCs w:val="28"/>
+          <w:u w:val="single" w:color="FF0000"/>
+        </w:rPr>
+      </w:pPr>
+      <w:r>
+        <w:rPr>
+          <w:sz w:val="28"/>
+          <w:szCs w:val="28"/>
+          <w:u w:val="single" w:color="FF0000"/>
+        </w:rPr>
+        <w:t>Seguridad en la red corporativa</w:t>
+      </w:r>
+    </w:p>
+    <w:p>
+      <w:r>
+        <w:t>No es suficiente con garantizar la seguridad en un equipo, debe extenderse a proteger la red corporativa</w:t>
+      </w:r>
+    </w:p>
+    <w:p>
+      <w:r>
+        <w:t>Las amenazas más frecuentes sobre la red son:</w:t>
+      </w:r>
+    </w:p>
+    <w:p>
+      <w:pPr>
+        <w:pStyle w:val="Prrafodelista"/>
+        <w:numPr>
+          <w:ilvl w:val="0"/>
+          <w:numId w:val="4"/>
+        </w:numPr>
+      </w:pPr>
+      <w:r>
+        <w:t>Interrupción: ataques de denegación de servicio que produce una falta de disponibilidad</w:t>
+      </w:r>
+    </w:p>
+    <w:p>
+      <w:pPr>
+        <w:pStyle w:val="Prrafodelista"/>
+        <w:numPr>
+          <w:ilvl w:val="0"/>
+          <w:numId w:val="4"/>
+        </w:numPr>
+      </w:pPr>
+      <w:r>
+        <w:t xml:space="preserve">Interceptación: </w:t>
+      </w:r>
+      <w:r>
+        <w:t>un atacante consigue hacer una copia de la información a la que no debería tener acceso</w:t>
+      </w:r>
+    </w:p>
+    <w:p>
+      <w:pPr>
+        <w:pStyle w:val="Prrafodelista"/>
+        <w:numPr>
+          <w:ilvl w:val="0"/>
+          <w:numId w:val="4"/>
+        </w:numPr>
+      </w:pPr>
+      <w:r>
+        <w:t>Modificación: una vez interceptado, el mensaje puede ser modificado y reenviado, provocando un fallo en la integridad.</w:t>
+      </w:r>
+    </w:p>
+    <w:p>
+      <w:pPr>
+        <w:pStyle w:val="Prrafodelista"/>
+        <w:numPr>
+          <w:ilvl w:val="0"/>
+          <w:numId w:val="4"/>
+        </w:numPr>
+      </w:pPr>
+      <w:r>
+        <w:t>Generación, creación o fabricación: el atacante fabrica un mensaje recibido por el receptor, pero suplantando la identidad, provocando un fallo en la autenticidad</w:t>
+      </w:r>
+    </w:p>
+    <w:p/>
+    <w:p>
+      <w:pPr>
+        <w:jc w:val="both"/>
+        <w:rPr>
+          <w:b/>
+          <w:bCs/>
+          <w:u w:val="single"/>
+        </w:rPr>
+      </w:pPr>
+      <w:r>
+        <w:rPr>
+          <w:b/>
+          <w:bCs/>
+          <w:u w:val="single"/>
+        </w:rPr>
+        <w:t>Vulnerabilidades en la arquitectura TCP/IP</w:t>
+      </w:r>
+    </w:p>
+    <w:p>
+      <w:pPr>
+        <w:pStyle w:val="Prrafodelista"/>
+        <w:numPr>
+          <w:ilvl w:val="0"/>
+          <w:numId w:val="4"/>
+        </w:numPr>
+        <w:jc w:val="both"/>
+      </w:pPr>
+      <w:r>
+        <w:t xml:space="preserve">Capa de subred (1 y 2 de OSI): </w:t>
+      </w:r>
+      <w:r>
+        <w:t xml:space="preserve">acceso físico a los equipos o el cableado. Se pueden generar problemas de suplantación o </w:t>
+      </w:r>
+      <w:proofErr w:type="spellStart"/>
+      <w:r>
+        <w:t>sniffers</w:t>
+      </w:r>
+      <w:proofErr w:type="spellEnd"/>
+      <w:r>
+        <w:t>. Para asegurara la capa de red:</w:t>
+      </w:r>
+    </w:p>
+    <w:p>
+      <w:pPr>
+        <w:pStyle w:val="Prrafodelista"/>
+        <w:numPr>
+          <w:ilvl w:val="1"/>
+          <w:numId w:val="4"/>
+        </w:numPr>
+        <w:jc w:val="both"/>
+      </w:pPr>
+      <w:r>
+        <w:t>Confidencialidad: datos disponibles solo para usuarios autorizados</w:t>
+      </w:r>
+    </w:p>
+    <w:p>
+      <w:pPr>
+        <w:pStyle w:val="Prrafodelista"/>
+        <w:numPr>
+          <w:ilvl w:val="1"/>
+          <w:numId w:val="4"/>
+        </w:numPr>
+        <w:jc w:val="both"/>
+      </w:pPr>
+      <w:r>
+        <w:t>Autenticidad: verificar la identidad digital de los agentes</w:t>
+      </w:r>
+    </w:p>
+    <w:p>
+      <w:pPr>
+        <w:pStyle w:val="Prrafodelista"/>
+        <w:numPr>
+          <w:ilvl w:val="1"/>
+          <w:numId w:val="4"/>
+        </w:numPr>
+        <w:jc w:val="both"/>
+      </w:pPr>
+      <w:r>
+        <w:t>Integridad: evitar alteraciones en la información</w:t>
+      </w:r>
+    </w:p>
+    <w:p>
+      <w:pPr>
+        <w:pStyle w:val="Prrafodelista"/>
+        <w:numPr>
+          <w:ilvl w:val="0"/>
+          <w:numId w:val="4"/>
+        </w:numPr>
+        <w:jc w:val="both"/>
+      </w:pPr>
+      <w:r>
+        <w:t>Capa de Internet (3 de OSI): escuchas no autorizadas a paquetes IP, suplantación de IP o envenenamiento de las tablas de ARP.</w:t>
+      </w:r>
+    </w:p>
+    <w:p>
+      <w:pPr>
+        <w:pStyle w:val="Prrafodelista"/>
+        <w:numPr>
+          <w:ilvl w:val="0"/>
+          <w:numId w:val="4"/>
+        </w:numPr>
+        <w:jc w:val="both"/>
+      </w:pPr>
+      <w:r>
+        <w:t>Capa de transporte (4 de OSI): interceptación de puertos TCP y UDP, importante disponer de un firewall que gestione que puertos están abiertos</w:t>
+      </w:r>
+    </w:p>
+    <w:p>
+      <w:pPr>
+        <w:pStyle w:val="Prrafodelista"/>
+        <w:numPr>
+          <w:ilvl w:val="0"/>
+          <w:numId w:val="4"/>
+        </w:numPr>
+        <w:jc w:val="both"/>
+      </w:pPr>
+      <w:r>
+        <w:t>Capa de aplicación (5, 6 y 7 de OSI): problemas relacionados con los servicios de la red y autenticación de datos</w:t>
+      </w:r>
+    </w:p>
+    <w:p>
+      <w:pPr>
+        <w:pStyle w:val="Prrafodelista"/>
+        <w:numPr>
+          <w:ilvl w:val="1"/>
+          <w:numId w:val="4"/>
+        </w:numPr>
+        <w:jc w:val="both"/>
+      </w:pPr>
+      <w:r>
+        <w:t>Deficiencias en los servicios de nombres de dominio</w:t>
+      </w:r>
+    </w:p>
+    <w:p>
+      <w:pPr>
+        <w:pStyle w:val="Prrafodelista"/>
+        <w:numPr>
+          <w:ilvl w:val="1"/>
+          <w:numId w:val="4"/>
+        </w:numPr>
+        <w:jc w:val="both"/>
+      </w:pPr>
+      <w:r>
+        <w:t>Envenenamiento de las cachés del DNS</w:t>
+      </w:r>
+    </w:p>
+    <w:p>
+      <w:pPr>
+        <w:pStyle w:val="Prrafodelista"/>
+        <w:numPr>
+          <w:ilvl w:val="1"/>
+          <w:numId w:val="4"/>
+        </w:numPr>
+        <w:jc w:val="both"/>
+      </w:pPr>
+      <w:r>
+        <w:t>Suplantación del servidor DNS</w:t>
+      </w:r>
+    </w:p>
+    <w:p>
+      <w:pPr>
+        <w:pStyle w:val="Prrafodelista"/>
+        <w:numPr>
+          <w:ilvl w:val="1"/>
+          <w:numId w:val="4"/>
+        </w:numPr>
+        <w:jc w:val="both"/>
+      </w:pPr>
+      <w:r>
+        <w:t>Inseguridad de protocolos no cifrados (telnet, ftp)</w:t>
+      </w:r>
+    </w:p>
+    <w:p>
+      <w:pPr>
+        <w:pStyle w:val="Prrafodelista"/>
+        <w:numPr>
+          <w:ilvl w:val="1"/>
+          <w:numId w:val="4"/>
+        </w:numPr>
+        <w:jc w:val="both"/>
+      </w:pPr>
+      <w:r>
+        <w:t>Vulnerabilidades con el protocolo http</w:t>
+      </w:r>
+    </w:p>
+    <w:p>
+      <w:r>
+        <w:br w:type="page"/>
+      </w:r>
+    </w:p>
+    <w:p>
+      <w:pPr>
+        <w:rPr>
+          <w:b/>
+          <w:bCs/>
+          <w:u w:val="single"/>
+        </w:rPr>
+      </w:pPr>
+      <w:r>
+        <w:rPr>
+          <w:b/>
+          <w:bCs/>
+          <w:u w:val="single"/>
+        </w:rPr>
+        <w:lastRenderedPageBreak/>
+        <w:t>Ataque de ingeniería social, web y whois</w:t>
+      </w:r>
+    </w:p>
+    <w:p>
+      <w:r>
+        <w:t>La ingeniería social consiste en persuadir a un usuario para que revele información confidencial que pueda comprometer los sistemas. También se puede obtener información a través de una sede web o el servicio “whois” para conocer el propietario de un dominio</w:t>
+      </w:r>
+    </w:p>
+    <w:p/>
+    <w:p>
+      <w:pPr>
+        <w:rPr>
+          <w:b/>
+          <w:bCs/>
+          <w:u w:val="single"/>
+        </w:rPr>
+      </w:pPr>
+      <w:r>
+        <w:rPr>
+          <w:b/>
+          <w:bCs/>
+          <w:u w:val="single"/>
+        </w:rPr>
+        <w:t>Ataque de denegación de servicio</w:t>
+      </w:r>
+    </w:p>
+    <w:p>
+      <w:r>
+        <w:t>El objetivo principal de DoS es impedir el uso de un servicio, esto se logra colapsando el servidor a través de un gran número de peticiones.</w:t>
+      </w:r>
+    </w:p>
+    <w:p>
+      <w:r>
+        <w:t>Cuando el ataque está formado por una red de atacantes (</w:t>
+      </w:r>
+      <w:proofErr w:type="spellStart"/>
+      <w:r>
+        <w:t>botnet</w:t>
+      </w:r>
+      <w:proofErr w:type="spellEnd"/>
+      <w:r>
+        <w:t>) coordinados se conoce como denegación distribuida del servicio (</w:t>
+      </w:r>
+      <w:proofErr w:type="spellStart"/>
+      <w:r>
+        <w:t>DDoS</w:t>
+      </w:r>
+      <w:proofErr w:type="spellEnd"/>
+      <w:r>
+        <w:t>).</w:t>
+      </w:r>
+    </w:p>
+    <w:p>
+      <w:r>
+        <w:t xml:space="preserve">Para evitar un ataque DoS basta con bloquear una IP, pero es más difícil bloquear un ataque </w:t>
+      </w:r>
+      <w:proofErr w:type="spellStart"/>
+      <w:r>
+        <w:t>DDoS</w:t>
+      </w:r>
+      <w:proofErr w:type="spellEnd"/>
+      <w:r>
+        <w:t xml:space="preserve"> puesto que utilizan diferentes </w:t>
+      </w:r>
+      <w:proofErr w:type="spellStart"/>
+      <w:r>
+        <w:t>IPs</w:t>
+      </w:r>
+      <w:proofErr w:type="spellEnd"/>
+    </w:p>
+    <w:p/>
+    <w:p>
+      <w:pPr>
+        <w:rPr>
+          <w:b/>
+          <w:bCs/>
+          <w:u w:val="single"/>
+          <w:lang w:val="en-GB"/>
+        </w:rPr>
+      </w:pPr>
+      <w:r>
+        <w:rPr>
+          <w:b/>
+          <w:bCs/>
+          <w:u w:val="single"/>
+          <w:lang w:val="en-GB"/>
+        </w:rPr>
+        <w:t xml:space="preserve">Cracking de </w:t>
+      </w:r>
+      <w:proofErr w:type="spellStart"/>
+      <w:r>
+        <w:rPr>
+          <w:b/>
+          <w:bCs/>
+          <w:u w:val="single"/>
+          <w:lang w:val="en-GB"/>
+        </w:rPr>
+        <w:t>contraseñas</w:t>
+      </w:r>
+      <w:proofErr w:type="spellEnd"/>
+      <w:r>
+        <w:rPr>
+          <w:b/>
+          <w:bCs/>
+          <w:u w:val="single"/>
+          <w:lang w:val="en-GB"/>
+        </w:rPr>
+        <w:t>, mail bombing,</w:t>
+      </w:r>
+      <w:r>
+        <w:rPr>
+          <w:b/>
+          <w:bCs/>
+          <w:u w:val="single"/>
+          <w:lang w:val="en-GB"/>
+        </w:rPr>
+        <w:t xml:space="preserve"> </w:t>
+      </w:r>
+      <w:proofErr w:type="spellStart"/>
+      <w:r>
+        <w:rPr>
+          <w:b/>
+          <w:bCs/>
+          <w:u w:val="single"/>
+          <w:lang w:val="en-GB"/>
+        </w:rPr>
+        <w:t>spaming</w:t>
+      </w:r>
+      <w:proofErr w:type="spellEnd"/>
+    </w:p>
+    <w:p>
+      <w:r>
+        <w:t>El objetivo principal del atacante e</w:t>
+      </w:r>
+      <w:r>
+        <w:t xml:space="preserve">s descubrir la cuenta del administrador, deshabilitando o cambiando el nombre de esta cuenta se logra que sea más difícil identificar la cuenta. Dos métodos para crackear </w:t>
+      </w:r>
+      <w:proofErr w:type="spellStart"/>
+      <w:r>
+        <w:t>contrasenias</w:t>
+      </w:r>
+      <w:proofErr w:type="spellEnd"/>
+      <w:r>
+        <w:t>:</w:t>
+      </w:r>
+    </w:p>
+    <w:p>
+      <w:pPr>
+        <w:pStyle w:val="Prrafodelista"/>
+        <w:numPr>
+          <w:ilvl w:val="0"/>
+          <w:numId w:val="4"/>
+        </w:numPr>
+      </w:pPr>
+      <w:r>
+        <w:t xml:space="preserve">Diccionarios: </w:t>
+      </w:r>
+      <w:r>
+        <w:t xml:space="preserve">utilizar palabras del diccionario hasta encontrar la </w:t>
+      </w:r>
+      <w:proofErr w:type="spellStart"/>
+      <w:r>
+        <w:t>contrasenia</w:t>
+      </w:r>
+      <w:proofErr w:type="spellEnd"/>
+    </w:p>
+    <w:p>
+      <w:pPr>
+        <w:pStyle w:val="Prrafodelista"/>
+        <w:numPr>
+          <w:ilvl w:val="0"/>
+          <w:numId w:val="4"/>
+        </w:numPr>
+      </w:pPr>
+      <w:r>
+        <w:t>Ataques por fuerza bruta: probar todas las combinaciones posibles de caracteres.</w:t>
+      </w:r>
+    </w:p>
+    <w:p>
+      <w:r>
+        <w:t xml:space="preserve">El mail </w:t>
+      </w:r>
+      <w:proofErr w:type="spellStart"/>
+      <w:r>
+        <w:t>bombing</w:t>
+      </w:r>
+      <w:proofErr w:type="spellEnd"/>
+      <w:r>
+        <w:t xml:space="preserve"> consiste en enviar muchas veces el mismo mensaje, provocando un ataque DoS. El más </w:t>
+      </w:r>
+      <w:proofErr w:type="spellStart"/>
+      <w:r>
+        <w:t>perjusdicado</w:t>
+      </w:r>
+      <w:proofErr w:type="spellEnd"/>
+      <w:r>
+        <w:t xml:space="preserve"> es el cliente.</w:t>
+      </w:r>
+    </w:p>
+    <w:p>
+      <w:r>
+        <w:t xml:space="preserve">El mail </w:t>
+      </w:r>
+      <w:proofErr w:type="spellStart"/>
+      <w:r>
+        <w:t>spamming</w:t>
+      </w:r>
+      <w:proofErr w:type="spellEnd"/>
+      <w:r>
+        <w:t xml:space="preserve"> consiste en enviar el mismo correo (no deseado) a muchos equipos diferentes. El más perjudicado es el servidor.</w:t>
+      </w:r>
+    </w:p>
+    <w:p/>
+    <w:p>
+      <w:pPr>
+        <w:rPr>
+          <w:b/>
+          <w:bCs/>
+          <w:u w:val="single"/>
+          <w:lang w:val="en-GB"/>
+        </w:rPr>
+      </w:pPr>
+      <w:r>
+        <w:rPr>
+          <w:b/>
+          <w:bCs/>
+          <w:u w:val="single"/>
+          <w:lang w:val="en-GB"/>
+        </w:rPr>
+        <w:t xml:space="preserve">Escaneo de </w:t>
+      </w:r>
+      <w:proofErr w:type="spellStart"/>
+      <w:r>
+        <w:rPr>
+          <w:b/>
+          <w:bCs/>
+          <w:u w:val="single"/>
+          <w:lang w:val="en-GB"/>
+        </w:rPr>
+        <w:t>puertos</w:t>
+      </w:r>
+      <w:proofErr w:type="spellEnd"/>
+      <w:r>
+        <w:rPr>
+          <w:b/>
+          <w:bCs/>
+          <w:u w:val="single"/>
+          <w:lang w:val="en-GB"/>
+        </w:rPr>
+        <w:t xml:space="preserve"> y sniffers</w:t>
+      </w:r>
+    </w:p>
+    <w:p>
+      <w:r>
+        <w:t>El escaneo de puertos permite a los atacantes conocer que puertos están abiertos para buscar vulnerabilidades en estos. Almacenan la información en ficheros log. Algunos firewalls son capaces de detectar el escaneo.</w:t>
+      </w:r>
+    </w:p>
+    <w:p>
+      <w:r>
+        <w:t xml:space="preserve">A través de los </w:t>
+      </w:r>
+      <w:proofErr w:type="spellStart"/>
+      <w:r>
+        <w:t>sniffers</w:t>
+      </w:r>
+      <w:proofErr w:type="spellEnd"/>
+      <w:r>
+        <w:t xml:space="preserve"> se puede obtener información sin cifrar y conocer la estructura lógica de la red.</w:t>
+      </w:r>
+    </w:p>
+    <w:p>
+      <w:r>
+        <w:t xml:space="preserve">Para que un </w:t>
+      </w:r>
+      <w:proofErr w:type="spellStart"/>
+      <w:r>
+        <w:t>sniffer</w:t>
+      </w:r>
+      <w:proofErr w:type="spellEnd"/>
+      <w:r>
+        <w:t xml:space="preserve"> funcione la información debe pasar por el equipo que está siendo atacado, por eso los hub son una mala elección ya que reenvían la información a todas sus conexiones, es preferible utilizar </w:t>
+      </w:r>
+      <w:proofErr w:type="spellStart"/>
+      <w:r>
+        <w:t>switches</w:t>
+      </w:r>
+      <w:proofErr w:type="spellEnd"/>
+      <w:r>
+        <w:t>.</w:t>
+      </w:r>
+    </w:p>
+    <w:p/>
+    <w:p>
+      <w:pPr>
+        <w:rPr>
+          <w:b/>
+          <w:bCs/>
+          <w:u w:val="single"/>
+          <w:lang w:val="en-GB"/>
+        </w:rPr>
+      </w:pPr>
+      <w:r>
+        <w:rPr>
+          <w:b/>
+          <w:bCs/>
+          <w:u w:val="single"/>
+          <w:lang w:val="en-GB"/>
+        </w:rPr>
+        <w:t xml:space="preserve">Riesgos potenciales en los </w:t>
+      </w:r>
+      <w:proofErr w:type="spellStart"/>
+      <w:r>
+        <w:rPr>
+          <w:b/>
+          <w:bCs/>
+          <w:u w:val="single"/>
+          <w:lang w:val="en-GB"/>
+        </w:rPr>
+        <w:t>servicios</w:t>
+      </w:r>
+      <w:proofErr w:type="spellEnd"/>
+      <w:r>
+        <w:rPr>
+          <w:b/>
+          <w:bCs/>
+          <w:u w:val="single"/>
+          <w:lang w:val="en-GB"/>
+        </w:rPr>
+        <w:t xml:space="preserve"> de red</w:t>
+      </w:r>
+    </w:p>
+    <w:p>
+      <w:pPr>
+        <w:pStyle w:val="Prrafodelista"/>
+        <w:numPr>
+          <w:ilvl w:val="0"/>
+          <w:numId w:val="4"/>
+        </w:numPr>
+      </w:pPr>
+      <w:r>
+        <w:t xml:space="preserve">El firewall solo debe </w:t>
+      </w:r>
+      <w:proofErr w:type="spellStart"/>
+      <w:r>
+        <w:t>abirr</w:t>
+      </w:r>
+      <w:proofErr w:type="spellEnd"/>
+      <w:r>
+        <w:t xml:space="preserve"> sus puertos a aquellos servicios que utilice</w:t>
+      </w:r>
+    </w:p>
+    <w:p>
+      <w:pPr>
+        <w:pStyle w:val="Prrafodelista"/>
+        <w:numPr>
+          <w:ilvl w:val="0"/>
+          <w:numId w:val="4"/>
+        </w:numPr>
+      </w:pPr>
+      <w:r>
+        <w:t>Utilizar solo los servicios necesarios</w:t>
+      </w:r>
+    </w:p>
+    <w:p>
+      <w:pPr>
+        <w:pStyle w:val="Prrafodelista"/>
+        <w:numPr>
+          <w:ilvl w:val="0"/>
+          <w:numId w:val="4"/>
+        </w:numPr>
+      </w:pPr>
+      <w:r>
+        <w:t>Instalar solo los servicios que se vayan a utilizar</w:t>
+      </w:r>
+    </w:p>
+    <w:p>
+      <w:pPr>
+        <w:pStyle w:val="Prrafodelista"/>
+        <w:numPr>
+          <w:ilvl w:val="0"/>
+          <w:numId w:val="4"/>
+        </w:numPr>
+      </w:pPr>
+      <w:r>
+        <w:t>Intentar utilizar siempre protocolos cifrados</w:t>
+      </w:r>
+    </w:p>
+    <w:p>
+      <w:pPr>
+        <w:pStyle w:val="Prrafodelista"/>
+        <w:numPr>
+          <w:ilvl w:val="0"/>
+          <w:numId w:val="4"/>
+        </w:numPr>
+      </w:pPr>
+      <w:r>
+        <w:t>Intentar utilizar protocolos que admitan autenticación</w:t>
+      </w:r>
+    </w:p>
+    <w:p>
+      <w:r>
+        <w:br w:type="page"/>
+      </w:r>
+    </w:p>
+    <w:p>
+      <w:pPr>
+        <w:rPr>
+          <w:b/>
+          <w:bCs/>
+          <w:u w:val="single"/>
+          <w:lang w:val="en-GB"/>
+        </w:rPr>
+      </w:pPr>
+      <w:r>
+        <w:rPr>
+          <w:b/>
+          <w:bCs/>
+          <w:u w:val="single"/>
+          <w:lang w:val="en-GB"/>
+        </w:rPr>
+        <w:lastRenderedPageBreak/>
+        <w:t>Seguridad en redes inalámbricas</w:t>
+      </w:r>
+    </w:p>
+    <w:p>
+      <w:r>
+        <w:t>La seguridad en medios no guiados es más compleja ya que los mensajes llegan a todos los dispositivos que alcance la red, por lo que se eleva ampliamente el riesgo de escucha no autorizada. Se han desarrollado varios protocolos</w:t>
+      </w:r>
+    </w:p>
+    <w:p>
+      <w:pPr>
+        <w:pStyle w:val="Prrafodelista"/>
+        <w:numPr>
+          <w:ilvl w:val="0"/>
+          <w:numId w:val="4"/>
+        </w:numPr>
+      </w:pPr>
+      <w:r>
+        <w:t>Protocolo WEP (</w:t>
+      </w:r>
+      <w:proofErr w:type="spellStart"/>
+      <w:r>
+        <w:t>Wired</w:t>
+      </w:r>
+      <w:proofErr w:type="spellEnd"/>
+      <w:r>
+        <w:t xml:space="preserve"> </w:t>
+      </w:r>
+      <w:proofErr w:type="spellStart"/>
+      <w:r>
+        <w:t>Equivalent</w:t>
+      </w:r>
+      <w:proofErr w:type="spellEnd"/>
+      <w:r>
+        <w:t xml:space="preserve"> </w:t>
+      </w:r>
+      <w:proofErr w:type="spellStart"/>
+      <w:r>
+        <w:t>Privacy</w:t>
+      </w:r>
+      <w:proofErr w:type="spellEnd"/>
+      <w:r>
+        <w:t>): primer protocolo creado, utiliza contraseñas para autenticar a los clientes la cual solo debe ser conocida por los usuarios autorizados. Cifrado AES</w:t>
+      </w:r>
+    </w:p>
+    <w:p>
+      <w:pPr>
+        <w:pStyle w:val="Prrafodelista"/>
+        <w:numPr>
+          <w:ilvl w:val="0"/>
+          <w:numId w:val="4"/>
+        </w:numPr>
+      </w:pPr>
+      <w:r>
+        <w:t>Protocolo IEEE 802.IIi y 802.IIn: la red decide si el cliente se puede conectar a la propia red</w:t>
+      </w:r>
+    </w:p>
+    <w:p>
+      <w:pPr>
+        <w:pStyle w:val="Prrafodelista"/>
+        <w:numPr>
+          <w:ilvl w:val="0"/>
+          <w:numId w:val="4"/>
+        </w:numPr>
+      </w:pPr>
+      <w:r>
+        <w:t>WPA y WPA2: más seguro que WEP, menos que 802. Se cifra con RC4</w:t>
+      </w:r>
+    </w:p>
+    <w:p/>
+    <w:p>
+      <w:pPr>
+        <w:rPr>
+          <w:b/>
+          <w:bCs/>
+          <w:u w:val="single"/>
+          <w:lang w:val="en-GB"/>
+        </w:rPr>
+      </w:pPr>
+      <w:proofErr w:type="spellStart"/>
+      <w:r>
+        <w:rPr>
+          <w:b/>
+          <w:bCs/>
+          <w:u w:val="single"/>
+          <w:lang w:val="en-GB"/>
+        </w:rPr>
+        <w:t>Seguridad</w:t>
+      </w:r>
+      <w:proofErr w:type="spellEnd"/>
+      <w:r>
+        <w:rPr>
+          <w:b/>
+          <w:bCs/>
+          <w:u w:val="single"/>
+          <w:lang w:val="en-GB"/>
+        </w:rPr>
+        <w:t xml:space="preserve"> perimetral</w:t>
+      </w:r>
+    </w:p>
+    <w:p>
+      <w:r>
+        <w:t xml:space="preserve">Un sistema de detección de intrusos (IDS) detecta manipulaciones no deseadas en los </w:t>
+      </w:r>
+      <w:r>
+        <w:t>equipos o ataques no detectados por los cortafuegos en base a la monitorización de eventos. Existen tres tipos de IDS:</w:t>
+      </w:r>
+    </w:p>
+    <w:p>
+      <w:pPr>
+        <w:pStyle w:val="Prrafodelista"/>
+        <w:numPr>
+          <w:ilvl w:val="0"/>
+          <w:numId w:val="4"/>
+        </w:numPr>
+      </w:pPr>
+      <w:r>
+        <w:t>HIDS (Host IDS): vigila un único</w:t>
+      </w:r>
+      <w:r>
+        <w:t xml:space="preserve"> sistema</w:t>
+      </w:r>
+    </w:p>
+    <w:p>
+      <w:pPr>
+        <w:pStyle w:val="Prrafodelista"/>
+        <w:numPr>
+          <w:ilvl w:val="0"/>
+          <w:numId w:val="4"/>
+        </w:numPr>
+      </w:pPr>
+      <w:r>
+        <w:t>NIDS (Network IDS): basado en la red, detectando ataques</w:t>
+      </w:r>
+    </w:p>
+    <w:p>
+      <w:pPr>
+        <w:pStyle w:val="Prrafodelista"/>
+        <w:numPr>
+          <w:ilvl w:val="0"/>
+          <w:numId w:val="4"/>
+        </w:numPr>
+      </w:pPr>
+      <w:r>
+        <w:t>DIDS (</w:t>
+      </w:r>
+      <w:proofErr w:type="spellStart"/>
+      <w:r>
+        <w:t>Distributes</w:t>
+      </w:r>
+      <w:proofErr w:type="spellEnd"/>
+      <w:r>
+        <w:t xml:space="preserve"> IDS): basado en cliente-servidor, utiliza múltiples NIDS</w:t>
+      </w:r>
+    </w:p>
+    <w:p/>
+    <w:p>
+      <w:pPr>
+        <w:rPr>
+          <w:b/>
+          <w:bCs/>
+          <w:u w:val="single"/>
+          <w:lang w:val="en-GB"/>
+        </w:rPr>
+      </w:pPr>
+      <w:r>
+        <w:rPr>
+          <w:b/>
+          <w:bCs/>
+          <w:u w:val="single"/>
+          <w:lang w:val="en-GB"/>
+        </w:rPr>
+        <w:t>DMZ o red perimetral</w:t>
+      </w:r>
+    </w:p>
+    <w:p>
+      <w:r>
+        <w:t>Una zona desmilitarizada es una red aislada dentro de una red interna de la organización, en esta se encuentran principalmente los servidores. Siempre se deberá conectar a través de Internet, una red local nunca podrá conectar directamente con una DMZ</w:t>
+      </w:r>
+    </w:p>
+    <w:p/>
+    <w:p>
+      <w:pPr>
+        <w:rPr>
+          <w:b/>
+          <w:bCs/>
+          <w:u w:val="single"/>
+          <w:lang w:val="en-GB"/>
+        </w:rPr>
+      </w:pPr>
+      <w:r>
+        <w:rPr>
+          <w:b/>
+          <w:bCs/>
+          <w:u w:val="single"/>
+          <w:lang w:val="en-GB"/>
+        </w:rPr>
+        <w:t>Seguridad de la red interna</w:t>
+      </w:r>
+    </w:p>
+    <w:p>
+      <w:r>
+        <w:t xml:space="preserve">La mayoría de los ataques que sufre una organización viene de su interior (fugas de información, confidencialidad, </w:t>
+      </w:r>
+      <w:proofErr w:type="spellStart"/>
+      <w:r>
+        <w:t>etc</w:t>
+      </w:r>
+      <w:proofErr w:type="spellEnd"/>
+      <w:r>
+        <w:t>…). Puntos a destacar en la seguridad de una red interna:</w:t>
+      </w:r>
+    </w:p>
+    <w:p>
+      <w:pPr>
+        <w:pStyle w:val="Prrafodelista"/>
+        <w:numPr>
+          <w:ilvl w:val="0"/>
+          <w:numId w:val="4"/>
+        </w:numPr>
+      </w:pPr>
+      <w:r>
+        <w:t xml:space="preserve">Antimalware y firewall. Buscar un </w:t>
+      </w:r>
+      <w:r>
+        <w:t>equilibrio</w:t>
+      </w:r>
+      <w:r>
+        <w:t xml:space="preserve"> entre lo </w:t>
+      </w:r>
+      <w:r>
+        <w:t>permitido,</w:t>
+      </w:r>
+      <w:r>
+        <w:t xml:space="preserve"> pero sin ser una defensa excesiva</w:t>
+      </w:r>
+    </w:p>
+    <w:p>
+      <w:pPr>
+        <w:pStyle w:val="Prrafodelista"/>
+        <w:numPr>
+          <w:ilvl w:val="0"/>
+          <w:numId w:val="4"/>
+        </w:numPr>
+      </w:pPr>
+      <w:r>
+        <w:t>Realizar una defensa en profundidad con todas las capas</w:t>
+      </w:r>
+    </w:p>
+    <w:p>
+      <w:pPr>
+        <w:pStyle w:val="Prrafodelista"/>
+        <w:numPr>
+          <w:ilvl w:val="0"/>
+          <w:numId w:val="4"/>
+        </w:numPr>
+      </w:pPr>
+      <w:r>
+        <w:t>Realizar auditorías constantes sobre cada capa</w:t>
+      </w:r>
+    </w:p>
+    <w:p>
+      <w:pPr>
+        <w:pStyle w:val="Prrafodelista"/>
+        <w:numPr>
+          <w:ilvl w:val="0"/>
+          <w:numId w:val="4"/>
+        </w:numPr>
+      </w:pPr>
+      <w:r>
+        <w:t xml:space="preserve">Subdividir la red mediante </w:t>
+      </w:r>
+      <w:proofErr w:type="spellStart"/>
+      <w:r>
+        <w:t>switches</w:t>
+      </w:r>
+      <w:proofErr w:type="spellEnd"/>
+      <w:r>
+        <w:t xml:space="preserve"> y router y VLANS</w:t>
+      </w:r>
+    </w:p>
+    <w:p>
+      <w:pPr>
+        <w:pStyle w:val="Prrafodelista"/>
+        <w:numPr>
+          <w:ilvl w:val="0"/>
+          <w:numId w:val="4"/>
+        </w:numPr>
+      </w:pPr>
+      <w:r>
+        <w:t>Cuidar la política de contraseñas</w:t>
+      </w:r>
+    </w:p>
+    <w:p>
+      <w:pPr>
+        <w:pStyle w:val="Prrafodelista"/>
+        <w:numPr>
+          <w:ilvl w:val="0"/>
+          <w:numId w:val="4"/>
+        </w:numPr>
+      </w:pPr>
+      <w:r>
+        <w:t>Deshabilitar o renombrar cuentas por defecto</w:t>
+      </w:r>
+    </w:p>
+    <w:p>
+      <w:pPr>
+        <w:pStyle w:val="Prrafodelista"/>
+        <w:numPr>
+          <w:ilvl w:val="0"/>
+          <w:numId w:val="4"/>
+        </w:numPr>
+      </w:pPr>
+      <w:r>
+        <w:t>Implementar la seguridad perimetral</w:t>
+      </w:r>
+    </w:p>
+    <w:p>
+      <w:pPr>
+        <w:pStyle w:val="Prrafodelista"/>
+        <w:numPr>
+          <w:ilvl w:val="0"/>
+          <w:numId w:val="4"/>
+        </w:numPr>
+      </w:pPr>
+      <w:r>
+        <w:t>Actualizar</w:t>
+      </w:r>
+      <w:r>
+        <w:t xml:space="preserve"> y administrar los sistemas correctamente</w:t>
+      </w:r>
+    </w:p>
+    <w:p>
+      <w:pPr>
+        <w:pStyle w:val="Prrafodelista"/>
+        <w:numPr>
+          <w:ilvl w:val="0"/>
+          <w:numId w:val="4"/>
+        </w:numPr>
+      </w:pPr>
+      <w:r>
+        <w:t>Disponer de un sistema de detección de intrusos</w:t>
+      </w:r>
+    </w:p>
+    <w:p/>
+    <w:p>
+      <w:pPr>
+        <w:rPr>
+          <w:b/>
+          <w:bCs/>
+          <w:u w:val="single"/>
+          <w:lang w:val="en-GB"/>
+        </w:rPr>
+      </w:pPr>
+      <w:r>
+        <w:rPr>
+          <w:b/>
+          <w:bCs/>
+          <w:u w:val="single"/>
+          <w:lang w:val="en-GB"/>
+        </w:rPr>
+        <w:t>Seguridad de la red perimetral</w:t>
+      </w:r>
+    </w:p>
+    <w:p>
+      <w:pPr>
+        <w:pStyle w:val="Prrafodelista"/>
+        <w:numPr>
+          <w:ilvl w:val="0"/>
+          <w:numId w:val="4"/>
+        </w:numPr>
+      </w:pPr>
+      <w:r>
+        <w:t>Está en contacto con el exterior por lo que sufre una gran cantidad de ataques</w:t>
+      </w:r>
+    </w:p>
+    <w:p>
+      <w:pPr>
+        <w:pStyle w:val="Prrafodelista"/>
+        <w:numPr>
+          <w:ilvl w:val="0"/>
+          <w:numId w:val="4"/>
+        </w:numPr>
+      </w:pPr>
+      <w:r>
+        <w:t>Sus principales vulnerabilidades son los puertos TCP y UDP</w:t>
+      </w:r>
+    </w:p>
+    <w:p>
+      <w:pPr>
+        <w:pStyle w:val="Prrafodelista"/>
+        <w:numPr>
+          <w:ilvl w:val="0"/>
+          <w:numId w:val="4"/>
+        </w:numPr>
+      </w:pPr>
+      <w:r>
+        <w:t>La seguridad perimetral no sirve si no se cuida la seguridad de la red interna</w:t>
+      </w:r>
+    </w:p>
+    <w:p>
+      <w:pPr>
+        <w:pStyle w:val="Prrafodelista"/>
+        <w:numPr>
+          <w:ilvl w:val="0"/>
+          <w:numId w:val="4"/>
+        </w:numPr>
+      </w:pPr>
+      <w:r>
+        <w:t>Los ataques con éxito a la red perimetral desprestigian a la empresa</w:t>
+      </w:r>
+    </w:p>
+    <w:p>
+      <w:r>
+        <w:t>Tecnologías para la seguridad perimetral</w:t>
+      </w:r>
+    </w:p>
+    <w:p>
+      <w:r>
+        <w:t>El administrador debe conocer la arquitectura de seguridad. Además de las políticas, son necesarios dispositivos físicos que proporcionen seguridad. Los elementos HW o SW que proporcionan seguridad son: Routers, Firewalls, IDS, VPN, Software y servicios, DMZ y subredes.</w:t>
+      </w:r>
     </w:p>
     <w:sectPr>
       <w:pgSz w:w="11906" w:h="16838"/>
@@ -2209,6 +4119,118 @@
     </w:lvl>
   </w:abstractNum>
   <w:abstractNum w:abstractNumId="2" w15:restartNumberingAfterBreak="0">
+    <w:nsid w:val="39A40AF8"/>
+    <w:multiLevelType w:val="hybridMultilevel"/>
+    <w:tmpl w:val="CF6299AE"/>
+    <w:lvl w:ilvl="0" w:tplc="29E8009C">
+      <w:numFmt w:val="bullet"/>
+      <w:lvlText w:val="-"/>
+      <w:lvlJc w:val="left"/>
+      <w:pPr>
+        <w:ind w:left="720" w:hanging="360"/>
+      </w:pPr>
+      <w:rPr>
+        <w:rFonts w:ascii="Calibri" w:eastAsiaTheme="minorHAnsi" w:hAnsi="Calibri" w:cs="Calibri" w:hint="default"/>
+      </w:rPr>
+    </w:lvl>
+    <w:lvl w:ilvl="1" w:tplc="0C0A0003" w:tentative="1">
+      <w:start w:val="1"/>
+      <w:numFmt w:val="bullet"/>
+      <w:lvlText w:val="o"/>
+      <w:lvlJc w:val="left"/>
+      <w:pPr>
+        <w:ind w:left="1440" w:hanging="360"/>
+      </w:pPr>
+      <w:rPr>
+        <w:rFonts w:ascii="Courier New" w:hAnsi="Courier New" w:cs="Courier New" w:hint="default"/>
+      </w:rPr>
+    </w:lvl>
+    <w:lvl w:ilvl="2" w:tplc="0C0A0005" w:tentative="1">
+      <w:start w:val="1"/>
+      <w:numFmt w:val="bullet"/>
+      <w:lvlText w:val=""/>
+      <w:lvlJc w:val="left"/>
+      <w:pPr>
+        <w:ind w:left="2160" w:hanging="360"/>
+      </w:pPr>
+      <w:rPr>
+        <w:rFonts w:ascii="Wingdings" w:hAnsi="Wingdings" w:hint="default"/>
+      </w:rPr>
+    </w:lvl>
+    <w:lvl w:ilvl="3" w:tplc="0C0A0001" w:tentative="1">
+      <w:start w:val="1"/>
+      <w:numFmt w:val="bullet"/>
+      <w:lvlText w:val=""/>
+      <w:lvlJc w:val="left"/>
+      <w:pPr>
+        <w:ind w:left="2880" w:hanging="360"/>
+      </w:pPr>
+      <w:rPr>
+        <w:rFonts w:ascii="Symbol" w:hAnsi="Symbol" w:hint="default"/>
+      </w:rPr>
+    </w:lvl>
+    <w:lvl w:ilvl="4" w:tplc="0C0A0003" w:tentative="1">
+      <w:start w:val="1"/>
+      <w:numFmt w:val="bullet"/>
+      <w:lvlText w:val="o"/>
+      <w:lvlJc w:val="left"/>
+      <w:pPr>
+        <w:ind w:left="3600" w:hanging="360"/>
+      </w:pPr>
+      <w:rPr>
+        <w:rFonts w:ascii="Courier New" w:hAnsi="Courier New" w:cs="Courier New" w:hint="default"/>
+      </w:rPr>
+    </w:lvl>
+    <w:lvl w:ilvl="5" w:tplc="0C0A0005" w:tentative="1">
+      <w:start w:val="1"/>
+      <w:numFmt w:val="bullet"/>
+      <w:lvlText w:val=""/>
+      <w:lvlJc w:val="left"/>
+      <w:pPr>
+        <w:ind w:left="4320" w:hanging="360"/>
+      </w:pPr>
+      <w:rPr>
+        <w:rFonts w:ascii="Wingdings" w:hAnsi="Wingdings" w:hint="default"/>
+      </w:rPr>
+    </w:lvl>
+    <w:lvl w:ilvl="6" w:tplc="0C0A0001" w:tentative="1">
+      <w:start w:val="1"/>
+      <w:numFmt w:val="bullet"/>
+      <w:lvlText w:val=""/>
+      <w:lvlJc w:val="left"/>
+      <w:pPr>
+        <w:ind w:left="5040" w:hanging="360"/>
+      </w:pPr>
+      <w:rPr>
+        <w:rFonts w:ascii="Symbol" w:hAnsi="Symbol" w:hint="default"/>
+      </w:rPr>
+    </w:lvl>
+    <w:lvl w:ilvl="7" w:tplc="0C0A0003" w:tentative="1">
+      <w:start w:val="1"/>
+      <w:numFmt w:val="bullet"/>
+      <w:lvlText w:val="o"/>
+      <w:lvlJc w:val="left"/>
+      <w:pPr>
+        <w:ind w:left="5760" w:hanging="360"/>
+      </w:pPr>
+      <w:rPr>
+        <w:rFonts w:ascii="Courier New" w:hAnsi="Courier New" w:cs="Courier New" w:hint="default"/>
+      </w:rPr>
+    </w:lvl>
+    <w:lvl w:ilvl="8" w:tplc="0C0A0005" w:tentative="1">
+      <w:start w:val="1"/>
+      <w:numFmt w:val="bullet"/>
+      <w:lvlText w:val=""/>
+      <w:lvlJc w:val="left"/>
+      <w:pPr>
+        <w:ind w:left="6480" w:hanging="360"/>
+      </w:pPr>
+      <w:rPr>
+        <w:rFonts w:ascii="Wingdings" w:hAnsi="Wingdings" w:hint="default"/>
+      </w:rPr>
+    </w:lvl>
+  </w:abstractNum>
+  <w:abstractNum w:abstractNumId="3" w15:restartNumberingAfterBreak="0">
     <w:nsid w:val="44A95CBB"/>
     <w:multiLevelType w:val="multilevel"/>
     <w:tmpl w:val="5664B794"/>
@@ -2321,7 +4343,7 @@
       </w:rPr>
     </w:lvl>
   </w:abstractNum>
-  <w:abstractNum w:abstractNumId="3" w15:restartNumberingAfterBreak="0">
+  <w:abstractNum w:abstractNumId="4" w15:restartNumberingAfterBreak="0">
     <w:nsid w:val="4BB534E3"/>
     <w:multiLevelType w:val="hybridMultilevel"/>
     <w:tmpl w:val="8B8CED64"/>
@@ -2336,7 +4358,7 @@
         <w:rFonts w:ascii="Calibri" w:eastAsiaTheme="minorHAnsi" w:hAnsi="Calibri" w:cs="Calibri" w:hint="default"/>
       </w:rPr>
     </w:lvl>
-    <w:lvl w:ilvl="1" w:tplc="0C0A0003" w:tentative="1">
+    <w:lvl w:ilvl="1" w:tplc="0C0A0003">
       <w:start w:val="1"/>
       <w:numFmt w:val="bullet"/>
       <w:lvlText w:val="o"/>
@@ -2433,7 +4455,7 @@
       </w:rPr>
     </w:lvl>
   </w:abstractNum>
-  <w:abstractNum w:abstractNumId="4" w15:restartNumberingAfterBreak="0">
+  <w:abstractNum w:abstractNumId="5" w15:restartNumberingAfterBreak="0">
     <w:nsid w:val="4CEB203F"/>
     <w:multiLevelType w:val="hybridMultilevel"/>
     <w:tmpl w:val="1BB06D58"/>
@@ -2523,19 +4545,22 @@
     </w:lvl>
   </w:abstractNum>
   <w:num w:numId="1">
-    <w:abstractNumId w:val="4"/>
+    <w:abstractNumId w:val="5"/>
   </w:num>
   <w:num w:numId="2">
-    <w:abstractNumId w:val="2"/>
+    <w:abstractNumId w:val="3"/>
   </w:num>
   <w:num w:numId="3">
     <w:abstractNumId w:val="1"/>
   </w:num>
   <w:num w:numId="4">
-    <w:abstractNumId w:val="3"/>
+    <w:abstractNumId w:val="4"/>
   </w:num>
   <w:num w:numId="5">
     <w:abstractNumId w:val="0"/>
+  </w:num>
+  <w:num w:numId="6">
+    <w:abstractNumId w:val="2"/>
   </w:num>
 </w:numbering>
 </file>
@@ -2942,7 +4967,6 @@
   <w:style w:type="character" w:default="1" w:styleId="Fuentedeprrafopredeter">
     <w:name w:val="Default Paragraph Font"/>
     <w:uiPriority w:val="1"/>
-    <w:semiHidden/>
     <w:unhideWhenUsed/>
   </w:style>
   <w:style w:type="table" w:default="1" w:styleId="Tablanormal">

</xml_diff>